<commit_message>
update slides and handout
</commit_message>
<xml_diff>
--- a/handout.docx
+++ b/handout.docx
@@ -40,26 +40,6 @@
           <w:szCs w:val="20"/>
         </w:rPr>
         <w:t xml:space="preserve"> Algorithm Problems</w:t>
-      </w:r>
-    </w:p>
-    <w:p>
-      <w:pPr>
-        <w:shd w:val="clear" w:color="auto" w:fill="FFFFFF"/>
-        <w:spacing w:before="240" w:after="150" w:line="240" w:lineRule="auto"/>
-        <w:jc w:val="center"/>
-        <w:rPr>
-          <w:rFonts w:ascii="Helvetica" w:eastAsia="Times New Roman" w:hAnsi="Helvetica" w:cs="Times New Roman"/>
-          <w:sz w:val="24"/>
-          <w:szCs w:val="20"/>
-        </w:rPr>
-      </w:pPr>
-      <w:r>
-        <w:rPr>
-          <w:rFonts w:ascii="Helvetica" w:eastAsia="Times New Roman" w:hAnsi="Helvetica" w:cs="Times New Roman"/>
-          <w:sz w:val="24"/>
-          <w:szCs w:val="20"/>
-        </w:rPr>
-        <w:t>Neo Hao</w:t>
       </w:r>
     </w:p>
     <w:p>
@@ -1917,51 +1897,51 @@
                 <w:sz w:val="20"/>
                 <w:szCs w:val="20"/>
               </w:rPr>
+              <w:t xml:space="preserve">        return </w:t>
+            </w:r>
+            <w:proofErr w:type="spellStart"/>
+            <w:r>
+              <w:rPr>
+                <w:rFonts w:ascii="Consolas" w:eastAsia="Times New Roman" w:hAnsi="Consolas" w:cs="Times New Roman"/>
+                <w:sz w:val="20"/>
+                <w:szCs w:val="20"/>
+              </w:rPr>
+              <w:t>self.findSetHelper</w:t>
+            </w:r>
+            <w:proofErr w:type="spellEnd"/>
+            <w:r>
+              <w:rPr>
+                <w:rFonts w:ascii="Consolas" w:eastAsia="Times New Roman" w:hAnsi="Consolas" w:cs="Times New Roman"/>
+                <w:sz w:val="20"/>
+                <w:szCs w:val="20"/>
+              </w:rPr>
+              <w:t>(n)</w:t>
+            </w:r>
+          </w:p>
+          <w:p>
+            <w:pPr>
+              <w:rPr>
+                <w:rFonts w:ascii="Consolas" w:eastAsia="Times New Roman" w:hAnsi="Consolas" w:cs="Times New Roman"/>
+                <w:sz w:val="20"/>
+                <w:szCs w:val="20"/>
+              </w:rPr>
+            </w:pPr>
+          </w:p>
+          <w:p>
+            <w:pPr>
+              <w:rPr>
+                <w:rFonts w:ascii="Consolas" w:eastAsia="Times New Roman" w:hAnsi="Consolas" w:cs="Times New Roman"/>
+                <w:sz w:val="20"/>
+                <w:szCs w:val="20"/>
+              </w:rPr>
+            </w:pPr>
+            <w:r>
+              <w:rPr>
+                <w:rFonts w:ascii="Consolas" w:eastAsia="Times New Roman" w:hAnsi="Consolas" w:cs="Times New Roman"/>
+                <w:sz w:val="20"/>
+                <w:szCs w:val="20"/>
+              </w:rPr>
               <w:lastRenderedPageBreak/>
-              <w:t xml:space="preserve">        return </w:t>
-            </w:r>
-            <w:proofErr w:type="spellStart"/>
-            <w:r>
-              <w:rPr>
-                <w:rFonts w:ascii="Consolas" w:eastAsia="Times New Roman" w:hAnsi="Consolas" w:cs="Times New Roman"/>
-                <w:sz w:val="20"/>
-                <w:szCs w:val="20"/>
-              </w:rPr>
-              <w:t>self.findSetHelper</w:t>
-            </w:r>
-            <w:proofErr w:type="spellEnd"/>
-            <w:r>
-              <w:rPr>
-                <w:rFonts w:ascii="Consolas" w:eastAsia="Times New Roman" w:hAnsi="Consolas" w:cs="Times New Roman"/>
-                <w:sz w:val="20"/>
-                <w:szCs w:val="20"/>
-              </w:rPr>
-              <w:t>(n)</w:t>
-            </w:r>
-          </w:p>
-          <w:p>
-            <w:pPr>
-              <w:rPr>
-                <w:rFonts w:ascii="Consolas" w:eastAsia="Times New Roman" w:hAnsi="Consolas" w:cs="Times New Roman"/>
-                <w:sz w:val="20"/>
-                <w:szCs w:val="20"/>
-              </w:rPr>
-            </w:pPr>
-          </w:p>
-          <w:p>
-            <w:pPr>
-              <w:rPr>
-                <w:rFonts w:ascii="Consolas" w:eastAsia="Times New Roman" w:hAnsi="Consolas" w:cs="Times New Roman"/>
-                <w:sz w:val="20"/>
-                <w:szCs w:val="20"/>
-              </w:rPr>
-            </w:pPr>
-            <w:r>
-              <w:rPr>
-                <w:rFonts w:ascii="Consolas" w:eastAsia="Times New Roman" w:hAnsi="Consolas" w:cs="Times New Roman"/>
-                <w:sz w:val="20"/>
-                <w:szCs w:val="20"/>
-              </w:rPr>
               <w:t xml:space="preserve">    </w:t>
             </w:r>
             <w:proofErr w:type="spellStart"/>
@@ -4398,6 +4378,16 @@
           <w:szCs w:val="20"/>
         </w:rPr>
       </w:pPr>
+    </w:p>
+    <w:p>
+      <w:pPr>
+        <w:rPr>
+          <w:rFonts w:ascii="Consolas" w:eastAsia="Times New Roman" w:hAnsi="Consolas" w:cs="Times New Roman"/>
+          <w:szCs w:val="20"/>
+        </w:rPr>
+      </w:pPr>
+      <w:bookmarkStart w:id="0" w:name="_GoBack"/>
+      <w:bookmarkEnd w:id="0"/>
     </w:p>
     <w:p>
       <w:pPr>
@@ -4622,17 +4612,7 @@
                 <w:sz w:val="20"/>
                 <w:szCs w:val="20"/>
               </w:rPr>
-              <w:t xml:space="preserve">      MAK</w:t>
-            </w:r>
-            <w:bookmarkStart w:id="0" w:name="_GoBack"/>
-            <w:bookmarkEnd w:id="0"/>
-            <w:r>
-              <w:rPr>
-                <w:rFonts w:ascii="Consolas" w:eastAsia="Times New Roman" w:hAnsi="Consolas" w:cs="Times New Roman"/>
-                <w:sz w:val="20"/>
-                <w:szCs w:val="20"/>
-              </w:rPr>
-              <w:t>E-SET(v)</w:t>
+              <w:t xml:space="preserve">      MAKE-SET(v)</w:t>
             </w:r>
           </w:p>
           <w:p>
@@ -8629,7 +8609,7 @@
           <w:rPr>
             <w:noProof/>
           </w:rPr>
-          <w:t>7</w:t>
+          <w:t>6</w:t>
         </w:r>
         <w:r>
           <w:rPr>
@@ -8644,6 +8624,9 @@
     <w:pPr>
       <w:pStyle w:val="Footer"/>
     </w:pPr>
+    <w:r>
+      <w:t>Qiang (Neo) Hao, Ph.D. Candidate, University of Georgia</w:t>
+    </w:r>
   </w:p>
 </w:ftr>
 </file>
@@ -10007,7 +9990,7 @@
 </file>
 
 <file path=customXml/itemProps1.xml><?xml version="1.0" encoding="utf-8"?>
-<ds:datastoreItem xmlns:ds="http://schemas.openxmlformats.org/officeDocument/2006/customXml" ds:itemID="{58665ED1-3E94-417A-B6AC-AFF0A64C4CDC}">
+<ds:datastoreItem xmlns:ds="http://schemas.openxmlformats.org/officeDocument/2006/customXml" ds:itemID="{B6079CD3-4337-4A94-90FB-3945CF7D8E07}">
   <ds:schemaRefs>
     <ds:schemaRef ds:uri="http://schemas.openxmlformats.org/officeDocument/2006/bibliography"/>
   </ds:schemaRefs>

</xml_diff>